<commit_message>
version 2 proyecto doc
tareas mejordas y ampliadas
</commit_message>
<xml_diff>
--- a/Practica 2 proyecto/ESQUEMA para Proyecto práctica.docx
+++ b/Practica 2 proyecto/ESQUEMA para Proyecto práctica.docx
@@ -233,7 +233,79 @@
         </w:numPr>
       </w:pPr>
       <w:r>
-        <w:t>Elección de la temática del escenario</w:t>
+        <w:t xml:space="preserve">Elección de la temática del escenario </w:t>
+      </w:r>
+      <w:r>
+        <w:sym w:font="Wingdings" w:char="F0E0"/>
+      </w:r>
+      <w:r>
+        <w:t xml:space="preserve"> 3h</w:t>
+      </w:r>
+    </w:p>
+    <w:p>
+      <w:pPr>
+        <w:pStyle w:val="Prrafodelista"/>
+        <w:numPr>
+          <w:ilvl w:val="1"/>
+          <w:numId w:val="2"/>
+        </w:numPr>
+      </w:pPr>
+      <w:r>
+        <w:t xml:space="preserve">Temática principal </w:t>
+      </w:r>
+      <w:r>
+        <w:sym w:font="Wingdings" w:char="F0E0"/>
+      </w:r>
+      <w:r>
+        <w:t>1h</w:t>
+      </w:r>
+    </w:p>
+    <w:p>
+      <w:pPr>
+        <w:pStyle w:val="Prrafodelista"/>
+        <w:numPr>
+          <w:ilvl w:val="1"/>
+          <w:numId w:val="2"/>
+        </w:numPr>
+      </w:pPr>
+      <w:r>
+        <w:t xml:space="preserve">Repartir elementos </w:t>
+      </w:r>
+      <w:r>
+        <w:sym w:font="Wingdings" w:char="F0E0"/>
+      </w:r>
+      <w:r>
+        <w:t>1h</w:t>
+      </w:r>
+    </w:p>
+    <w:p>
+      <w:pPr>
+        <w:pStyle w:val="Prrafodelista"/>
+        <w:numPr>
+          <w:ilvl w:val="1"/>
+          <w:numId w:val="2"/>
+        </w:numPr>
+      </w:pPr>
+      <w:r>
+        <w:t xml:space="preserve">Elección </w:t>
+      </w:r>
+      <w:r>
+        <w:t>más</w:t>
+      </w:r>
+      <w:r>
+        <w:t xml:space="preserve"> </w:t>
+      </w:r>
+      <w:r>
+        <w:t>específica</w:t>
+      </w:r>
+      <w:r>
+        <w:t xml:space="preserve"> de las estructuras propias </w:t>
+      </w:r>
+      <w:r>
+        <w:sym w:font="Wingdings" w:char="F0E0"/>
+      </w:r>
+      <w:r>
+        <w:t>1h</w:t>
       </w:r>
     </w:p>
     <w:p>
@@ -257,7 +329,85 @@
         </w:numPr>
       </w:pPr>
       <w:r>
-        <w:t>Plataforma para publicar el proyecto</w:t>
+        <w:t xml:space="preserve">Plataforma para publicar el proyecto </w:t>
+      </w:r>
+      <w:r>
+        <w:sym w:font="Wingdings" w:char="F0E0"/>
+      </w:r>
+      <w:r>
+        <w:t xml:space="preserve"> 1h</w:t>
+      </w:r>
+    </w:p>
+    <w:p>
+      <w:pPr>
+        <w:pStyle w:val="Prrafodelista"/>
+        <w:numPr>
+          <w:ilvl w:val="1"/>
+          <w:numId w:val="2"/>
+        </w:numPr>
+      </w:pPr>
+      <w:r>
+        <w:t xml:space="preserve">Creación del Blog para documentar los procesos </w:t>
+      </w:r>
+      <w:r>
+        <w:sym w:font="Wingdings" w:char="F0E0"/>
+      </w:r>
+      <w:r>
+        <w:t>1h</w:t>
+      </w:r>
+    </w:p>
+    <w:p>
+      <w:pPr>
+        <w:pStyle w:val="Prrafodelista"/>
+        <w:numPr>
+          <w:ilvl w:val="1"/>
+          <w:numId w:val="2"/>
+        </w:numPr>
+      </w:pPr>
+      <w:r>
+        <w:t xml:space="preserve">Elección y confirmación de software </w:t>
+      </w:r>
+      <w:r>
+        <w:sym w:font="Wingdings" w:char="F0E0"/>
+      </w:r>
+      <w:r>
+        <w:t>2h</w:t>
+      </w:r>
+    </w:p>
+    <w:p>
+      <w:pPr>
+        <w:pStyle w:val="Prrafodelista"/>
+        <w:numPr>
+          <w:ilvl w:val="2"/>
+          <w:numId w:val="2"/>
+        </w:numPr>
+      </w:pPr>
+      <w:r>
+        <w:t xml:space="preserve">Decisión sobre la versión </w:t>
+      </w:r>
+      <w:r>
+        <w:sym w:font="Wingdings" w:char="F0E0"/>
+      </w:r>
+      <w:r>
+        <w:t xml:space="preserve"> 1h</w:t>
+      </w:r>
+    </w:p>
+    <w:p>
+      <w:pPr>
+        <w:pStyle w:val="Prrafodelista"/>
+        <w:numPr>
+          <w:ilvl w:val="2"/>
+          <w:numId w:val="2"/>
+        </w:numPr>
+      </w:pPr>
+      <w:r>
+        <w:t xml:space="preserve">comprobar compatibilidad entre aplicaciones </w:t>
+      </w:r>
+      <w:r>
+        <w:sym w:font="Wingdings" w:char="F0E0"/>
+      </w:r>
+      <w:r>
+        <w:t>1h</w:t>
       </w:r>
     </w:p>
     <w:p>
@@ -269,7 +419,13 @@
         </w:numPr>
       </w:pPr>
       <w:r>
-        <w:t>Realización de bocetos</w:t>
+        <w:t xml:space="preserve">Realización de bocetos </w:t>
+      </w:r>
+      <w:r>
+        <w:sym w:font="Wingdings" w:char="F0E0"/>
+      </w:r>
+      <w:r>
+        <w:t>0,5h</w:t>
       </w:r>
     </w:p>
     <w:p>
@@ -283,6 +439,12 @@
       <w:r>
         <w:t xml:space="preserve">Aprendizaje del software elegido </w:t>
       </w:r>
+      <w:r>
+        <w:sym w:font="Wingdings" w:char="F0E0"/>
+      </w:r>
+      <w:r>
+        <w:t>8h</w:t>
+      </w:r>
     </w:p>
     <w:p>
       <w:pPr>
@@ -299,6 +461,410 @@
         <w:sym w:font="Wingdings" w:char="F0E0"/>
       </w:r>
       <w:r>
+        <w:t xml:space="preserve"> 6h</w:t>
+      </w:r>
+    </w:p>
+    <w:p>
+      <w:pPr>
+        <w:pStyle w:val="Prrafodelista"/>
+        <w:numPr>
+          <w:ilvl w:val="1"/>
+          <w:numId w:val="2"/>
+        </w:numPr>
+      </w:pPr>
+      <w:r>
+        <w:t xml:space="preserve">Realización de pruebas </w:t>
+      </w:r>
+      <w:r>
+        <w:sym w:font="Wingdings" w:char="F0E0"/>
+      </w:r>
+      <w:r>
+        <w:t xml:space="preserve"> 2h</w:t>
+      </w:r>
+    </w:p>
+    <w:p>
+      <w:pPr>
+        <w:pStyle w:val="Prrafodelista"/>
+        <w:numPr>
+          <w:ilvl w:val="0"/>
+          <w:numId w:val="2"/>
+        </w:numPr>
+      </w:pPr>
+      <w:r>
+        <w:t xml:space="preserve">Creación del entorno </w:t>
+      </w:r>
+      <w:r>
+        <w:sym w:font="Wingdings" w:char="F0E0"/>
+      </w:r>
+      <w:r>
+        <w:t xml:space="preserve"> 30h</w:t>
+      </w:r>
+    </w:p>
+    <w:p>
+      <w:pPr>
+        <w:pStyle w:val="Prrafodelista"/>
+        <w:numPr>
+          <w:ilvl w:val="1"/>
+          <w:numId w:val="2"/>
+        </w:numPr>
+      </w:pPr>
+      <w:r>
+        <w:t xml:space="preserve">Modelado </w:t>
+      </w:r>
+      <w:r>
+        <w:sym w:font="Wingdings" w:char="F0E0"/>
+      </w:r>
+      <w:r>
+        <w:t>10h</w:t>
+      </w:r>
+    </w:p>
+    <w:p>
+      <w:pPr>
+        <w:pStyle w:val="Prrafodelista"/>
+        <w:numPr>
+          <w:ilvl w:val="1"/>
+          <w:numId w:val="2"/>
+        </w:numPr>
+      </w:pPr>
+      <w:r>
+        <w:t xml:space="preserve">Texturizado </w:t>
+      </w:r>
+      <w:r>
+        <w:sym w:font="Wingdings" w:char="F0E0"/>
+      </w:r>
+      <w:r>
+        <w:t xml:space="preserve"> 12h</w:t>
+      </w:r>
+    </w:p>
+    <w:p>
+      <w:pPr>
+        <w:pStyle w:val="Prrafodelista"/>
+        <w:numPr>
+          <w:ilvl w:val="1"/>
+          <w:numId w:val="2"/>
+        </w:numPr>
+      </w:pPr>
+      <w:proofErr w:type="spellStart"/>
+      <w:r>
+        <w:t>Renderi</w:t>
+      </w:r>
+      <w:bookmarkStart w:id="0" w:name="_GoBack"/>
+      <w:bookmarkEnd w:id="0"/>
+      <w:r>
+        <w:t>zado</w:t>
+      </w:r>
+      <w:proofErr w:type="spellEnd"/>
+      <w:r>
+        <w:t xml:space="preserve"> </w:t>
+      </w:r>
+      <w:r>
+        <w:sym w:font="Wingdings" w:char="F0E0"/>
+      </w:r>
+      <w:r>
+        <w:t>8h</w:t>
+      </w:r>
+    </w:p>
+    <w:p>
+      <w:pPr>
+        <w:pStyle w:val="Prrafodelista"/>
+        <w:numPr>
+          <w:ilvl w:val="0"/>
+          <w:numId w:val="2"/>
+        </w:numPr>
+      </w:pPr>
+      <w:r>
+        <w:t>Creación de elementos 1</w:t>
+      </w:r>
+      <w:r>
+        <w:sym w:font="Wingdings" w:char="F0E0"/>
+      </w:r>
+      <w:r>
+        <w:t xml:space="preserve"> 30h</w:t>
+      </w:r>
+    </w:p>
+    <w:p>
+      <w:pPr>
+        <w:pStyle w:val="Prrafodelista"/>
+        <w:numPr>
+          <w:ilvl w:val="1"/>
+          <w:numId w:val="2"/>
+        </w:numPr>
+      </w:pPr>
+      <w:r>
+        <w:t xml:space="preserve">Modelado </w:t>
+      </w:r>
+      <w:r>
+        <w:sym w:font="Wingdings" w:char="F0E0"/>
+      </w:r>
+      <w:r>
+        <w:t>10h</w:t>
+      </w:r>
+    </w:p>
+    <w:p>
+      <w:pPr>
+        <w:pStyle w:val="Prrafodelista"/>
+        <w:numPr>
+          <w:ilvl w:val="1"/>
+          <w:numId w:val="2"/>
+        </w:numPr>
+      </w:pPr>
+      <w:r>
+        <w:t xml:space="preserve">Texturizado </w:t>
+      </w:r>
+      <w:r>
+        <w:sym w:font="Wingdings" w:char="F0E0"/>
+      </w:r>
+      <w:r>
+        <w:t xml:space="preserve"> 12h</w:t>
+      </w:r>
+    </w:p>
+    <w:p>
+      <w:pPr>
+        <w:pStyle w:val="Prrafodelista"/>
+        <w:numPr>
+          <w:ilvl w:val="1"/>
+          <w:numId w:val="2"/>
+        </w:numPr>
+      </w:pPr>
+      <w:proofErr w:type="spellStart"/>
+      <w:r>
+        <w:t>Renderizado</w:t>
+      </w:r>
+      <w:proofErr w:type="spellEnd"/>
+      <w:r>
+        <w:t xml:space="preserve"> </w:t>
+      </w:r>
+      <w:r>
+        <w:sym w:font="Wingdings" w:char="F0E0"/>
+      </w:r>
+      <w:r>
+        <w:t>8h</w:t>
+      </w:r>
+    </w:p>
+    <w:p>
+      <w:pPr>
+        <w:pStyle w:val="Prrafodelista"/>
+        <w:numPr>
+          <w:ilvl w:val="0"/>
+          <w:numId w:val="2"/>
+        </w:numPr>
+      </w:pPr>
+      <w:r>
+        <w:t>Creación de elementos 2</w:t>
+      </w:r>
+      <w:r>
+        <w:sym w:font="Wingdings" w:char="F0E0"/>
+      </w:r>
+      <w:r>
+        <w:t xml:space="preserve"> 30h</w:t>
+      </w:r>
+    </w:p>
+    <w:p>
+      <w:pPr>
+        <w:pStyle w:val="Prrafodelista"/>
+        <w:numPr>
+          <w:ilvl w:val="1"/>
+          <w:numId w:val="2"/>
+        </w:numPr>
+      </w:pPr>
+      <w:r>
+        <w:t xml:space="preserve">Modelado </w:t>
+      </w:r>
+      <w:r>
+        <w:sym w:font="Wingdings" w:char="F0E0"/>
+      </w:r>
+      <w:r>
+        <w:t>10h</w:t>
+      </w:r>
+    </w:p>
+    <w:p>
+      <w:pPr>
+        <w:pStyle w:val="Prrafodelista"/>
+        <w:numPr>
+          <w:ilvl w:val="1"/>
+          <w:numId w:val="2"/>
+        </w:numPr>
+      </w:pPr>
+      <w:r>
+        <w:t xml:space="preserve">Texturizado </w:t>
+      </w:r>
+      <w:r>
+        <w:sym w:font="Wingdings" w:char="F0E0"/>
+      </w:r>
+      <w:r>
+        <w:t xml:space="preserve"> 12h</w:t>
+      </w:r>
+    </w:p>
+    <w:p>
+      <w:pPr>
+        <w:pStyle w:val="Prrafodelista"/>
+        <w:numPr>
+          <w:ilvl w:val="1"/>
+          <w:numId w:val="2"/>
+        </w:numPr>
+      </w:pPr>
+      <w:proofErr w:type="spellStart"/>
+      <w:r>
+        <w:t>Renderizado</w:t>
+      </w:r>
+      <w:proofErr w:type="spellEnd"/>
+      <w:r>
+        <w:t xml:space="preserve"> </w:t>
+      </w:r>
+      <w:r>
+        <w:sym w:font="Wingdings" w:char="F0E0"/>
+      </w:r>
+      <w:r>
+        <w:t>8h</w:t>
+      </w:r>
+    </w:p>
+    <w:p>
+      <w:pPr>
+        <w:pStyle w:val="Prrafodelista"/>
+        <w:numPr>
+          <w:ilvl w:val="0"/>
+          <w:numId w:val="2"/>
+        </w:numPr>
+      </w:pPr>
+      <w:r>
+        <w:t>Creación de elementos 3</w:t>
+      </w:r>
+      <w:r>
+        <w:sym w:font="Wingdings" w:char="F0E0"/>
+      </w:r>
+      <w:r>
+        <w:t xml:space="preserve"> 30h</w:t>
+      </w:r>
+    </w:p>
+    <w:p>
+      <w:pPr>
+        <w:pStyle w:val="Prrafodelista"/>
+        <w:numPr>
+          <w:ilvl w:val="1"/>
+          <w:numId w:val="2"/>
+        </w:numPr>
+      </w:pPr>
+      <w:r>
+        <w:t xml:space="preserve">Modelado </w:t>
+      </w:r>
+      <w:r>
+        <w:sym w:font="Wingdings" w:char="F0E0"/>
+      </w:r>
+      <w:r>
+        <w:t>10h</w:t>
+      </w:r>
+    </w:p>
+    <w:p>
+      <w:pPr>
+        <w:pStyle w:val="Prrafodelista"/>
+        <w:numPr>
+          <w:ilvl w:val="1"/>
+          <w:numId w:val="2"/>
+        </w:numPr>
+      </w:pPr>
+      <w:r>
+        <w:t xml:space="preserve">Texturizado </w:t>
+      </w:r>
+      <w:r>
+        <w:sym w:font="Wingdings" w:char="F0E0"/>
+      </w:r>
+      <w:r>
+        <w:t xml:space="preserve"> 12h</w:t>
+      </w:r>
+    </w:p>
+    <w:p>
+      <w:pPr>
+        <w:pStyle w:val="Prrafodelista"/>
+        <w:numPr>
+          <w:ilvl w:val="1"/>
+          <w:numId w:val="2"/>
+        </w:numPr>
+      </w:pPr>
+      <w:proofErr w:type="spellStart"/>
+      <w:r>
+        <w:t>Renderizado</w:t>
+      </w:r>
+      <w:proofErr w:type="spellEnd"/>
+      <w:r>
+        <w:t xml:space="preserve"> </w:t>
+      </w:r>
+      <w:r>
+        <w:sym w:font="Wingdings" w:char="F0E0"/>
+      </w:r>
+      <w:r>
+        <w:t>8h</w:t>
+      </w:r>
+    </w:p>
+    <w:p>
+      <w:pPr>
+        <w:pStyle w:val="Prrafodelista"/>
+        <w:numPr>
+          <w:ilvl w:val="0"/>
+          <w:numId w:val="2"/>
+        </w:numPr>
+      </w:pPr>
+      <w:r>
+        <w:t xml:space="preserve">Puesta en común de los distintos elementos </w:t>
+      </w:r>
+      <w:r>
+        <w:sym w:font="Wingdings" w:char="F0E0"/>
+      </w:r>
+      <w:r>
+        <w:t xml:space="preserve"> 6h</w:t>
+      </w:r>
+    </w:p>
+    <w:p>
+      <w:pPr>
+        <w:pStyle w:val="Prrafodelista"/>
+        <w:numPr>
+          <w:ilvl w:val="0"/>
+          <w:numId w:val="2"/>
+        </w:numPr>
+      </w:pPr>
+      <w:r>
+        <w:lastRenderedPageBreak/>
+        <w:t xml:space="preserve">Inclusión de detalles </w:t>
+      </w:r>
+      <w:r>
+        <w:sym w:font="Wingdings" w:char="F0E0"/>
+      </w:r>
+      <w:r>
+        <w:t xml:space="preserve"> 7h</w:t>
+      </w:r>
+    </w:p>
+    <w:p>
+      <w:pPr>
+        <w:pStyle w:val="Prrafodelista"/>
+        <w:numPr>
+          <w:ilvl w:val="1"/>
+          <w:numId w:val="2"/>
+        </w:numPr>
+      </w:pPr>
+      <w:r>
+        <w:t xml:space="preserve">Iluminación </w:t>
+      </w:r>
+      <w:r>
+        <w:sym w:font="Wingdings" w:char="F0E0"/>
+      </w:r>
+      <w:r>
+        <w:t xml:space="preserve"> 4h</w:t>
+      </w:r>
+    </w:p>
+    <w:p>
+      <w:pPr>
+        <w:pStyle w:val="Prrafodelista"/>
+        <w:numPr>
+          <w:ilvl w:val="1"/>
+          <w:numId w:val="2"/>
+        </w:numPr>
+      </w:pPr>
+      <w:r>
+        <w:t xml:space="preserve">Elementos decorativos </w:t>
+      </w:r>
+      <w:r>
+        <w:sym w:font="Wingdings" w:char="F0E0"/>
+      </w:r>
+      <w:r>
         <w:t xml:space="preserve"> 3h</w:t>
       </w:r>
     </w:p>
@@ -306,18 +872,72 @@
       <w:pPr>
         <w:pStyle w:val="Prrafodelista"/>
         <w:numPr>
+          <w:ilvl w:val="0"/>
+          <w:numId w:val="2"/>
+        </w:numPr>
+      </w:pPr>
+      <w:r>
+        <w:t xml:space="preserve">Búsqueda y corrección de errores </w:t>
+      </w:r>
+      <w:r>
+        <w:sym w:font="Wingdings" w:char="F0E0"/>
+      </w:r>
+      <w:r>
+        <w:t xml:space="preserve"> 3h</w:t>
+      </w:r>
+    </w:p>
+    <w:p>
+      <w:pPr>
+        <w:pStyle w:val="Prrafodelista"/>
+        <w:numPr>
+          <w:ilvl w:val="0"/>
+          <w:numId w:val="2"/>
+        </w:numPr>
+      </w:pPr>
+      <w:r>
+        <w:t xml:space="preserve">Validación Externa </w:t>
+      </w:r>
+      <w:r>
+        <w:sym w:font="Wingdings" w:char="F0E0"/>
+      </w:r>
+      <w:r>
+        <w:t xml:space="preserve"> 4h</w:t>
+      </w:r>
+    </w:p>
+    <w:p>
+      <w:pPr>
+        <w:pStyle w:val="Prrafodelista"/>
+        <w:numPr>
           <w:ilvl w:val="1"/>
           <w:numId w:val="2"/>
         </w:numPr>
       </w:pPr>
       <w:r>
-        <w:t xml:space="preserve">Realización de pruebas </w:t>
-      </w:r>
-      <w:r>
-        <w:sym w:font="Wingdings" w:char="F0E0"/>
-      </w:r>
-      <w:r>
-        <w:t xml:space="preserve"> </w:t>
+        <w:t xml:space="preserve">Crear un ejecutable </w:t>
+      </w:r>
+      <w:r>
+        <w:sym w:font="Wingdings" w:char="F0E0"/>
+      </w:r>
+      <w:r>
+        <w:t xml:space="preserve"> 2h</w:t>
+      </w:r>
+    </w:p>
+    <w:p>
+      <w:pPr>
+        <w:pStyle w:val="Prrafodelista"/>
+        <w:numPr>
+          <w:ilvl w:val="1"/>
+          <w:numId w:val="2"/>
+        </w:numPr>
+      </w:pPr>
+      <w:r>
+        <w:t xml:space="preserve">Publicación en la plataforma </w:t>
+      </w:r>
+      <w:r>
+        <w:sym w:font="Wingdings" w:char="F0E0"/>
+      </w:r>
+      <w:r>
+        <w:t>2h</w:t>
       </w:r>
     </w:p>
     <w:p>
@@ -329,7 +949,13 @@
         </w:numPr>
       </w:pPr>
       <w:r>
-        <w:t>Creación del entorno</w:t>
+        <w:t xml:space="preserve">Promoción </w:t>
+      </w:r>
+      <w:r>
+        <w:sym w:font="Wingdings" w:char="F0E0"/>
+      </w:r>
+      <w:r>
+        <w:t xml:space="preserve"> 4,5h</w:t>
       </w:r>
     </w:p>
     <w:p>
@@ -341,7 +967,21 @@
         </w:numPr>
       </w:pPr>
       <w:r>
-        <w:t>Modelado</w:t>
+        <w:t xml:space="preserve">Canal de </w:t>
+      </w:r>
+      <w:proofErr w:type="spellStart"/>
+      <w:r>
+        <w:t>Youtube</w:t>
+      </w:r>
+      <w:proofErr w:type="spellEnd"/>
+      <w:r>
+        <w:t xml:space="preserve"> y aspecto </w:t>
+      </w:r>
+      <w:r>
+        <w:sym w:font="Wingdings" w:char="F0E0"/>
+      </w:r>
+      <w:r>
+        <w:t>0,5h</w:t>
       </w:r>
     </w:p>
     <w:p>
@@ -353,217 +993,25 @@
         </w:numPr>
       </w:pPr>
       <w:r>
-        <w:t>Texturizado</w:t>
-      </w:r>
-    </w:p>
-    <w:p>
-      <w:pPr>
-        <w:pStyle w:val="Prrafodelista"/>
-        <w:numPr>
-          <w:ilvl w:val="1"/>
-          <w:numId w:val="2"/>
-        </w:numPr>
-      </w:pPr>
-      <w:proofErr w:type="spellStart"/>
-      <w:r>
-        <w:t>Renderizado</w:t>
-      </w:r>
-      <w:proofErr w:type="spellEnd"/>
-    </w:p>
-    <w:p>
-      <w:pPr>
-        <w:pStyle w:val="Prrafodelista"/>
-        <w:numPr>
-          <w:ilvl w:val="0"/>
-          <w:numId w:val="2"/>
-        </w:numPr>
-      </w:pPr>
-      <w:r>
-        <w:t>Creación de los elementos básicos</w:t>
-      </w:r>
-    </w:p>
-    <w:p>
-      <w:pPr>
-        <w:pStyle w:val="Prrafodelista"/>
-        <w:numPr>
-          <w:ilvl w:val="1"/>
-          <w:numId w:val="2"/>
-        </w:numPr>
-      </w:pPr>
-      <w:r>
-        <w:t>Modelado</w:t>
-      </w:r>
-    </w:p>
-    <w:p>
-      <w:pPr>
-        <w:pStyle w:val="Prrafodelista"/>
-        <w:numPr>
-          <w:ilvl w:val="1"/>
-          <w:numId w:val="2"/>
-        </w:numPr>
-      </w:pPr>
-      <w:r>
-        <w:t>Texturizado</w:t>
-      </w:r>
-    </w:p>
-    <w:p>
-      <w:pPr>
-        <w:pStyle w:val="Prrafodelista"/>
-        <w:numPr>
-          <w:ilvl w:val="1"/>
-          <w:numId w:val="2"/>
-        </w:numPr>
-      </w:pPr>
-      <w:proofErr w:type="spellStart"/>
-      <w:r>
-        <w:t>Renderizado</w:t>
-      </w:r>
-      <w:proofErr w:type="spellEnd"/>
-    </w:p>
-    <w:p>
-      <w:pPr>
-        <w:pStyle w:val="Prrafodelista"/>
-        <w:numPr>
-          <w:ilvl w:val="0"/>
-          <w:numId w:val="2"/>
-        </w:numPr>
-      </w:pPr>
-      <w:r>
-        <w:t>Puesta en común de los distintos elementos</w:t>
-      </w:r>
-    </w:p>
-    <w:p>
-      <w:pPr>
-        <w:pStyle w:val="Prrafodelista"/>
-        <w:numPr>
-          <w:ilvl w:val="0"/>
-          <w:numId w:val="2"/>
-        </w:numPr>
-      </w:pPr>
-      <w:r>
-        <w:t>Inclusión de detalles</w:t>
-      </w:r>
-    </w:p>
-    <w:p>
-      <w:pPr>
-        <w:pStyle w:val="Prrafodelista"/>
-        <w:numPr>
-          <w:ilvl w:val="1"/>
-          <w:numId w:val="2"/>
-        </w:numPr>
-      </w:pPr>
-      <w:r>
-        <w:t>Iluminación</w:t>
-      </w:r>
-    </w:p>
-    <w:p>
-      <w:pPr>
-        <w:pStyle w:val="Prrafodelista"/>
-        <w:numPr>
-          <w:ilvl w:val="1"/>
-          <w:numId w:val="2"/>
-        </w:numPr>
-      </w:pPr>
-      <w:r>
-        <w:t>Elementos decorativos</w:t>
-      </w:r>
-    </w:p>
-    <w:p>
-      <w:pPr>
-        <w:pStyle w:val="Prrafodelista"/>
-        <w:numPr>
-          <w:ilvl w:val="0"/>
-          <w:numId w:val="2"/>
-        </w:numPr>
-      </w:pPr>
-      <w:r>
-        <w:t>Búsqueda y corrección de errores</w:t>
-      </w:r>
-    </w:p>
-    <w:p>
-      <w:pPr>
-        <w:pStyle w:val="Prrafodelista"/>
-        <w:numPr>
-          <w:ilvl w:val="0"/>
-          <w:numId w:val="2"/>
-        </w:numPr>
-      </w:pPr>
-      <w:r>
-        <w:t>Validación Externa</w:t>
-      </w:r>
-    </w:p>
-    <w:p>
-      <w:pPr>
-        <w:pStyle w:val="Prrafodelista"/>
-        <w:numPr>
-          <w:ilvl w:val="1"/>
-          <w:numId w:val="2"/>
-        </w:numPr>
-      </w:pPr>
-      <w:r>
-        <w:t>Creación del Blog (blog de desarrollo)</w:t>
-      </w:r>
-    </w:p>
-    <w:p>
-      <w:pPr>
-        <w:pStyle w:val="Prrafodelista"/>
-        <w:numPr>
-          <w:ilvl w:val="1"/>
-          <w:numId w:val="2"/>
-        </w:numPr>
-      </w:pPr>
-      <w:r>
-        <w:t>Crear un ejecutable</w:t>
-      </w:r>
-    </w:p>
-    <w:p>
-      <w:pPr>
-        <w:pStyle w:val="Prrafodelista"/>
-        <w:numPr>
-          <w:ilvl w:val="1"/>
-          <w:numId w:val="2"/>
-        </w:numPr>
-      </w:pPr>
-      <w:proofErr w:type="spellStart"/>
-      <w:r>
-        <w:t>Publicacion</w:t>
-      </w:r>
-      <w:proofErr w:type="spellEnd"/>
-      <w:r>
-        <w:t xml:space="preserve"> en una plataforma</w:t>
-      </w:r>
-    </w:p>
-    <w:p>
-      <w:pPr>
-        <w:pStyle w:val="Prrafodelista"/>
-        <w:numPr>
-          <w:ilvl w:val="0"/>
-          <w:numId w:val="2"/>
-        </w:numPr>
-      </w:pPr>
-      <w:r>
-        <w:t>Promoción</w:t>
-      </w:r>
-    </w:p>
-    <w:p>
-      <w:pPr>
-        <w:pStyle w:val="Prrafodelista"/>
-        <w:numPr>
-          <w:ilvl w:val="1"/>
-          <w:numId w:val="2"/>
-        </w:numPr>
-      </w:pPr>
-      <w:r>
-        <w:t xml:space="preserve">Canal de </w:t>
-      </w:r>
-      <w:proofErr w:type="spellStart"/>
-      <w:r>
-        <w:t>Youtube</w:t>
-      </w:r>
-      <w:proofErr w:type="spellEnd"/>
-      <w:r>
-        <w:t xml:space="preserve"> y vídeo</w:t>
-      </w:r>
+        <w:t xml:space="preserve">Vídeo </w:t>
+      </w:r>
+      <w:r>
+        <w:sym w:font="Wingdings" w:char="F0E0"/>
+      </w:r>
+      <w:r>
+        <w:t xml:space="preserve"> 4h</w:t>
+      </w:r>
+    </w:p>
+    <w:p>
+      <w:pPr>
+        <w:pStyle w:val="Prrafodelista"/>
+        <w:rPr>
+          <w:rFonts w:ascii="Times New Roman" w:eastAsia="Times New Roman" w:hAnsi="Times New Roman" w:cs="Times New Roman"/>
+          <w:sz w:val="24"/>
+          <w:szCs w:val="24"/>
+          <w:lang w:eastAsia="es-ES"/>
+        </w:rPr>
+      </w:pPr>
     </w:p>
     <w:p>
       <w:pPr>
@@ -576,20 +1024,6 @@
           <w:lang w:eastAsia="es-ES"/>
         </w:rPr>
       </w:pPr>
-    </w:p>
-    <w:p>
-      <w:pPr>
-        <w:spacing w:before="100" w:beforeAutospacing="1" w:after="100" w:afterAutospacing="1" w:line="240" w:lineRule="auto"/>
-        <w:ind w:left="720"/>
-        <w:rPr>
-          <w:rFonts w:ascii="Times New Roman" w:eastAsia="Times New Roman" w:hAnsi="Times New Roman" w:cs="Times New Roman"/>
-          <w:sz w:val="24"/>
-          <w:szCs w:val="24"/>
-          <w:lang w:eastAsia="es-ES"/>
-        </w:rPr>
-      </w:pPr>
-      <w:bookmarkStart w:id="0" w:name="_GoBack"/>
-      <w:bookmarkEnd w:id="0"/>
     </w:p>
     <w:p>
       <w:pPr>
@@ -613,7 +1047,6 @@
           <w:szCs w:val="36"/>
           <w:lang w:eastAsia="es-ES"/>
         </w:rPr>
-        <w:lastRenderedPageBreak/>
         <w:t>3.- Recursos necesarios: ¿quién o con qué vamos a realizar el proyecto?</w:t>
       </w:r>
     </w:p>
@@ -1161,7 +1594,7 @@
         <w:sz w:val="20"/>
       </w:rPr>
     </w:lvl>
-    <w:lvl w:ilvl="2" w:tentative="1">
+    <w:lvl w:ilvl="2">
       <w:start w:val="1"/>
       <w:numFmt w:val="bullet"/>
       <w:lvlText w:val=""/>
@@ -1737,6 +2170,9 @@
     <w:abstractNumId w:val="5"/>
   </w:num>
   <w:num w:numId="6">
+    <w:abstractNumId w:val="0"/>
+  </w:num>
+  <w:num w:numId="7">
     <w:abstractNumId w:val="0"/>
     <w:lvlOverride w:ilvl="0"/>
     <w:lvlOverride w:ilvl="1"/>

</xml_diff>

<commit_message>
version 3 proyecto doc
Cambio del titulo
</commit_message>
<xml_diff>
--- a/Practica 2 proyecto/ESQUEMA para Proyecto práctica.docx
+++ b/Practica 2 proyecto/ESQUEMA para Proyecto práctica.docx
@@ -26,7 +26,31 @@
           <w:szCs w:val="48"/>
           <w:lang w:eastAsia="es-ES"/>
         </w:rPr>
-        <w:t>ESQUEMA para Proyecto práctica</w:t>
+        <w:t>Proyecto 25</w:t>
+      </w:r>
+      <w:r>
+        <w:rPr>
+          <w:rFonts w:ascii="Times New Roman" w:eastAsia="Times New Roman" w:hAnsi="Times New Roman" w:cs="Times New Roman"/>
+          <w:b/>
+          <w:bCs/>
+          <w:kern w:val="36"/>
+          <w:sz w:val="48"/>
+          <w:szCs w:val="48"/>
+          <w:lang w:eastAsia="es-ES"/>
+        </w:rPr>
+        <w:t xml:space="preserve"> </w:t>
+      </w:r>
+      <w:r>
+        <w:rPr>
+          <w:rFonts w:ascii="Times New Roman" w:eastAsia="Times New Roman" w:hAnsi="Times New Roman" w:cs="Times New Roman"/>
+          <w:b/>
+          <w:bCs/>
+          <w:kern w:val="36"/>
+          <w:sz w:val="48"/>
+          <w:szCs w:val="48"/>
+          <w:lang w:eastAsia="es-ES"/>
+        </w:rPr>
+        <w:t>– Escenario Virtual</w:t>
       </w:r>
     </w:p>
     <w:p>
@@ -46,8 +70,10 @@
           <w:szCs w:val="24"/>
           <w:lang w:eastAsia="es-ES"/>
         </w:rPr>
-        <w:t xml:space="preserve">Posible esquema de trabajo </w:t>
-      </w:r>
+        <w:t>Poblado del viejo Oeste</w:t>
+      </w:r>
+      <w:bookmarkStart w:id="0" w:name="_GoBack"/>
+      <w:bookmarkEnd w:id="0"/>
     </w:p>
     <w:p>
       <w:pPr>
@@ -287,19 +313,7 @@
         </w:numPr>
       </w:pPr>
       <w:r>
-        <w:t xml:space="preserve">Elección </w:t>
-      </w:r>
-      <w:r>
-        <w:t>más</w:t>
-      </w:r>
-      <w:r>
-        <w:t xml:space="preserve"> </w:t>
-      </w:r>
-      <w:r>
-        <w:t>específica</w:t>
-      </w:r>
-      <w:r>
-        <w:t xml:space="preserve"> de las estructuras propias </w:t>
+        <w:t xml:space="preserve">Elección más específica de las estructuras propias </w:t>
       </w:r>
       <w:r>
         <w:sym w:font="Wingdings" w:char="F0E0"/>
@@ -546,12 +560,7 @@
       </w:pPr>
       <w:proofErr w:type="spellStart"/>
       <w:r>
-        <w:t>Renderi</w:t>
-      </w:r>
-      <w:bookmarkStart w:id="0" w:name="_GoBack"/>
-      <w:bookmarkEnd w:id="0"/>
-      <w:r>
-        <w:t>zado</w:t>
+        <w:t>Renderizado</w:t>
       </w:r>
       <w:proofErr w:type="spellEnd"/>
       <w:r>
@@ -2174,15 +2183,6 @@
   </w:num>
   <w:num w:numId="7">
     <w:abstractNumId w:val="0"/>
-    <w:lvlOverride w:ilvl="0"/>
-    <w:lvlOverride w:ilvl="1"/>
-    <w:lvlOverride w:ilvl="2"/>
-    <w:lvlOverride w:ilvl="3"/>
-    <w:lvlOverride w:ilvl="4"/>
-    <w:lvlOverride w:ilvl="5"/>
-    <w:lvlOverride w:ilvl="6"/>
-    <w:lvlOverride w:ilvl="7"/>
-    <w:lvlOverride w:ilvl="8"/>
   </w:num>
 </w:numbering>
 </file>

</xml_diff>